<commit_message>
Refactor some code and update docx files
</commit_message>
<xml_diff>
--- a/BUG REPORT.docx
+++ b/BUG REPORT.docx
@@ -6,6 +6,7 @@
       <w:pPr>
         <w:jc w:val="center"/>
         <w:rPr>
+          <w:rFonts w:ascii="Calibri" w:hAnsi="Calibri" w:cs="Calibri"/>
           <w:b/>
           <w:bCs/>
           <w:sz w:val="38"/>
@@ -15,6 +16,7 @@
       </w:pPr>
       <w:r>
         <w:rPr>
+          <w:rFonts w:ascii="Calibri" w:hAnsi="Calibri" w:cs="Calibri"/>
           <w:b/>
           <w:bCs/>
           <w:sz w:val="38"/>
@@ -27,55 +29,52 @@
     <w:p>
       <w:pPr>
         <w:rPr>
-          <w:sz w:val="26"/>
-          <w:szCs w:val="26"/>
-        </w:rPr>
-      </w:pPr>
-    </w:p>
-    <w:p>
-      <w:pPr>
-        <w:rPr>
-          <w:sz w:val="26"/>
-          <w:szCs w:val="26"/>
-        </w:rPr>
-      </w:pPr>
-      <w:r>
-        <w:rPr>
+          <w:rFonts w:ascii="Calibri" w:hAnsi="Calibri" w:cs="Calibri"/>
+          <w:sz w:val="26"/>
+          <w:szCs w:val="26"/>
+        </w:rPr>
+      </w:pPr>
+    </w:p>
+    <w:p>
+      <w:pPr>
+        <w:rPr>
+          <w:rFonts w:ascii="Calibri" w:hAnsi="Calibri" w:cs="Calibri"/>
+          <w:sz w:val="26"/>
+          <w:szCs w:val="26"/>
+        </w:rPr>
+      </w:pPr>
+      <w:r>
+        <w:rPr>
+          <w:rFonts w:ascii="Calibri" w:hAnsi="Calibri" w:cs="Calibri"/>
           <w:b/>
           <w:bCs/>
           <w:sz w:val="26"/>
           <w:szCs w:val="26"/>
         </w:rPr>
-        <w:t xml:space="preserve">Bug Report 1: </w:t>
-      </w:r>
-      <w:r>
-        <w:rPr>
+        <w:t xml:space="preserve">Bug Report 1: The </w:t>
+      </w:r>
+      <w:r>
+        <w:rPr>
+          <w:rFonts w:ascii="Calibri" w:hAnsi="Calibri" w:cs="Calibri"/>
+          <w:sz w:val="26"/>
+          <w:szCs w:val="26"/>
+        </w:rPr>
+        <w:t>“Call Us Now” button is not clickable on the home page.</w:t>
+      </w:r>
+    </w:p>
+    <w:p>
+      <w:pPr>
+        <w:rPr>
+          <w:rFonts w:ascii="Calibri" w:hAnsi="Calibri" w:cs="Calibri"/>
           <w:b/>
           <w:bCs/>
           <w:sz w:val="26"/>
           <w:szCs w:val="26"/>
         </w:rPr>
-        <w:t xml:space="preserve">The </w:t>
-      </w:r>
-      <w:r>
-        <w:rPr>
-          <w:sz w:val="26"/>
-          <w:szCs w:val="26"/>
-        </w:rPr>
-        <w:t>“Call Us Now” button is not clickable on the home page.</w:t>
-      </w:r>
-    </w:p>
-    <w:p>
-      <w:pPr>
-        <w:rPr>
-          <w:b/>
-          <w:bCs/>
-          <w:sz w:val="26"/>
-          <w:szCs w:val="26"/>
-        </w:rPr>
-      </w:pPr>
-      <w:r>
-        <w:rPr>
+      </w:pPr>
+      <w:r>
+        <w:rPr>
+          <w:rFonts w:ascii="Calibri" w:hAnsi="Calibri" w:cs="Calibri"/>
           <w:b/>
           <w:bCs/>
           <w:sz w:val="26"/>
@@ -92,12 +91,14 @@
           <w:numId w:val="9"/>
         </w:numPr>
         <w:rPr>
-          <w:sz w:val="26"/>
-          <w:szCs w:val="26"/>
-        </w:rPr>
-      </w:pPr>
-      <w:r>
-        <w:rPr>
+          <w:rFonts w:ascii="Calibri" w:hAnsi="Calibri" w:cs="Calibri"/>
+          <w:sz w:val="26"/>
+          <w:szCs w:val="26"/>
+        </w:rPr>
+      </w:pPr>
+      <w:r>
+        <w:rPr>
+          <w:rFonts w:ascii="Calibri" w:hAnsi="Calibri" w:cs="Calibri"/>
           <w:sz w:val="26"/>
           <w:szCs w:val="26"/>
         </w:rPr>
@@ -112,12 +113,14 @@
           <w:numId w:val="9"/>
         </w:numPr>
         <w:rPr>
-          <w:sz w:val="26"/>
-          <w:szCs w:val="26"/>
-        </w:rPr>
-      </w:pPr>
-      <w:r>
-        <w:rPr>
+          <w:rFonts w:ascii="Calibri" w:hAnsi="Calibri" w:cs="Calibri"/>
+          <w:sz w:val="26"/>
+          <w:szCs w:val="26"/>
+        </w:rPr>
+      </w:pPr>
+      <w:r>
+        <w:rPr>
+          <w:rFonts w:ascii="Calibri" w:hAnsi="Calibri" w:cs="Calibri"/>
           <w:sz w:val="26"/>
           <w:szCs w:val="26"/>
         </w:rPr>
@@ -132,12 +135,14 @@
           <w:numId w:val="9"/>
         </w:numPr>
         <w:rPr>
-          <w:sz w:val="26"/>
-          <w:szCs w:val="26"/>
-        </w:rPr>
-      </w:pPr>
-      <w:r>
-        <w:rPr>
+          <w:rFonts w:ascii="Calibri" w:hAnsi="Calibri" w:cs="Calibri"/>
+          <w:sz w:val="26"/>
+          <w:szCs w:val="26"/>
+        </w:rPr>
+      </w:pPr>
+      <w:r>
+        <w:rPr>
+          <w:rFonts w:ascii="Calibri" w:hAnsi="Calibri" w:cs="Calibri"/>
           <w:sz w:val="26"/>
           <w:szCs w:val="26"/>
         </w:rPr>
@@ -147,12 +152,14 @@
     <w:p>
       <w:pPr>
         <w:rPr>
-          <w:sz w:val="26"/>
-          <w:szCs w:val="26"/>
-        </w:rPr>
-      </w:pPr>
-      <w:r>
-        <w:rPr>
+          <w:rFonts w:ascii="Calibri" w:hAnsi="Calibri" w:cs="Calibri"/>
+          <w:sz w:val="26"/>
+          <w:szCs w:val="26"/>
+        </w:rPr>
+      </w:pPr>
+      <w:r>
+        <w:rPr>
+          <w:rFonts w:ascii="Calibri" w:hAnsi="Calibri" w:cs="Calibri"/>
           <w:b/>
           <w:bCs/>
           <w:sz w:val="26"/>
@@ -162,6 +169,7 @@
       </w:r>
       <w:r>
         <w:rPr>
+          <w:rFonts w:ascii="Calibri" w:hAnsi="Calibri" w:cs="Calibri"/>
           <w:sz w:val="26"/>
           <w:szCs w:val="26"/>
         </w:rPr>
@@ -171,12 +179,14 @@
     <w:p>
       <w:pPr>
         <w:rPr>
-          <w:sz w:val="26"/>
-          <w:szCs w:val="26"/>
-        </w:rPr>
-      </w:pPr>
-      <w:r>
-        <w:rPr>
+          <w:rFonts w:ascii="Calibri" w:hAnsi="Calibri" w:cs="Calibri"/>
+          <w:sz w:val="26"/>
+          <w:szCs w:val="26"/>
+        </w:rPr>
+      </w:pPr>
+      <w:r>
+        <w:rPr>
+          <w:rFonts w:ascii="Calibri" w:hAnsi="Calibri" w:cs="Calibri"/>
           <w:b/>
           <w:bCs/>
           <w:sz w:val="26"/>
@@ -186,6 +196,7 @@
       </w:r>
       <w:r>
         <w:rPr>
+          <w:rFonts w:ascii="Calibri" w:hAnsi="Calibri" w:cs="Calibri"/>
           <w:sz w:val="26"/>
           <w:szCs w:val="26"/>
         </w:rPr>
@@ -195,12 +206,14 @@
     <w:p>
       <w:pPr>
         <w:rPr>
-          <w:sz w:val="26"/>
-          <w:szCs w:val="26"/>
-        </w:rPr>
-      </w:pPr>
-      <w:r>
-        <w:rPr>
+          <w:rFonts w:ascii="Calibri" w:hAnsi="Calibri" w:cs="Calibri"/>
+          <w:sz w:val="26"/>
+          <w:szCs w:val="26"/>
+        </w:rPr>
+      </w:pPr>
+      <w:r>
+        <w:rPr>
+          <w:rFonts w:ascii="Calibri" w:hAnsi="Calibri" w:cs="Calibri"/>
           <w:b/>
           <w:bCs/>
           <w:sz w:val="26"/>
@@ -210,6 +223,7 @@
       </w:r>
       <w:r>
         <w:rPr>
+          <w:rFonts w:ascii="Calibri" w:hAnsi="Calibri" w:cs="Calibri"/>
           <w:sz w:val="26"/>
           <w:szCs w:val="26"/>
         </w:rPr>
@@ -219,12 +233,14 @@
     <w:p>
       <w:pPr>
         <w:rPr>
-          <w:sz w:val="26"/>
-          <w:szCs w:val="26"/>
-        </w:rPr>
-      </w:pPr>
-      <w:r>
-        <w:rPr>
+          <w:rFonts w:ascii="Calibri" w:hAnsi="Calibri" w:cs="Calibri"/>
+          <w:sz w:val="26"/>
+          <w:szCs w:val="26"/>
+        </w:rPr>
+      </w:pPr>
+      <w:r>
+        <w:rPr>
+          <w:rFonts w:ascii="Calibri" w:hAnsi="Calibri" w:cs="Calibri"/>
           <w:b/>
           <w:bCs/>
           <w:sz w:val="26"/>
@@ -234,6 +250,7 @@
       </w:r>
       <w:r>
         <w:rPr>
+          <w:rFonts w:ascii="Calibri" w:hAnsi="Calibri" w:cs="Calibri"/>
           <w:sz w:val="26"/>
           <w:szCs w:val="26"/>
         </w:rPr>
@@ -243,110 +260,520 @@
     <w:p>
       <w:pPr>
         <w:rPr>
-          <w:sz w:val="26"/>
-          <w:szCs w:val="26"/>
-        </w:rPr>
-      </w:pPr>
-      <w:r>
-        <w:rPr>
-          <w:sz w:val="26"/>
-          <w:szCs w:val="26"/>
-        </w:rPr>
-        <w:t>Environment: Chrome (Version</w:t>
-      </w:r>
-      <w:r>
-        <w:rPr>
-          <w:sz w:val="26"/>
-          <w:szCs w:val="26"/>
-        </w:rPr>
-        <w:t xml:space="preserve"> </w:t>
-      </w:r>
-      <w:proofErr w:type="gramStart"/>
-      <w:r>
-        <w:rPr>
-          <w:sz w:val="26"/>
-          <w:szCs w:val="26"/>
-        </w:rPr>
-        <w:t>130.0.6723.117 )</w:t>
-      </w:r>
-      <w:proofErr w:type="gramEnd"/>
-    </w:p>
-    <w:p>
-      <w:pPr>
-        <w:rPr>
-          <w:sz w:val="26"/>
-          <w:szCs w:val="26"/>
-        </w:rPr>
-      </w:pPr>
-    </w:p>
-    <w:p>
-      <w:pPr>
-        <w:rPr>
-          <w:sz w:val="26"/>
-          <w:szCs w:val="26"/>
-        </w:rPr>
-      </w:pPr>
-      <w:r>
-        <w:rPr>
+          <w:rFonts w:ascii="Calibri" w:hAnsi="Calibri" w:cs="Calibri"/>
+          <w:sz w:val="26"/>
+          <w:szCs w:val="26"/>
+        </w:rPr>
+      </w:pPr>
+      <w:r>
+        <w:rPr>
+          <w:rFonts w:ascii="Calibri" w:hAnsi="Calibri" w:cs="Calibri"/>
           <w:b/>
           <w:bCs/>
           <w:sz w:val="26"/>
           <w:szCs w:val="26"/>
         </w:rPr>
-        <w:t xml:space="preserve">Bug Report </w:t>
-      </w:r>
-      <w:r>
-        <w:rPr>
+        <w:t>Environment</w:t>
+      </w:r>
+      <w:r>
+        <w:rPr>
+          <w:rFonts w:ascii="Calibri" w:hAnsi="Calibri" w:cs="Calibri"/>
+          <w:sz w:val="26"/>
+          <w:szCs w:val="26"/>
+        </w:rPr>
+        <w:t xml:space="preserve">: Chrome (Version </w:t>
+      </w:r>
+      <w:proofErr w:type="gramStart"/>
+      <w:r>
+        <w:rPr>
+          <w:rFonts w:ascii="Calibri" w:hAnsi="Calibri" w:cs="Calibri"/>
+          <w:sz w:val="26"/>
+          <w:szCs w:val="26"/>
+        </w:rPr>
+        <w:t>130.0.6723.117 )</w:t>
+      </w:r>
+      <w:proofErr w:type="gramEnd"/>
+    </w:p>
+    <w:p>
+      <w:pPr>
+        <w:rPr>
+          <w:rFonts w:ascii="Calibri" w:hAnsi="Calibri" w:cs="Calibri"/>
+          <w:sz w:val="26"/>
+          <w:szCs w:val="26"/>
+        </w:rPr>
+      </w:pPr>
+      <w:r>
+        <w:rPr>
+          <w:rFonts w:ascii="Calibri" w:hAnsi="Calibri" w:cs="Calibri"/>
+          <w:noProof/>
+          <w:sz w:val="26"/>
+          <w:szCs w:val="26"/>
+        </w:rPr>
+        <mc:AlternateContent>
+          <mc:Choice Requires="wps">
+            <w:drawing>
+              <wp:anchor distT="0" distB="0" distL="114300" distR="114300" simplePos="0" relativeHeight="251659264" behindDoc="0" locked="0" layoutInCell="1" allowOverlap="1" wp14:anchorId="11968604" wp14:editId="7E964966">
+                <wp:simplePos x="0" y="0"/>
+                <wp:positionH relativeFrom="column">
+                  <wp:posOffset>-106326</wp:posOffset>
+                </wp:positionH>
+                <wp:positionV relativeFrom="paragraph">
+                  <wp:posOffset>136806</wp:posOffset>
+                </wp:positionV>
+                <wp:extent cx="6932428" cy="0"/>
+                <wp:effectExtent l="0" t="0" r="14605" b="12700"/>
+                <wp:wrapNone/>
+                <wp:docPr id="1909208145" name="Straight Connector 1"/>
+                <wp:cNvGraphicFramePr/>
+                <a:graphic xmlns:a="http://schemas.openxmlformats.org/drawingml/2006/main">
+                  <a:graphicData uri="http://schemas.microsoft.com/office/word/2010/wordprocessingShape">
+                    <wps:wsp>
+                      <wps:cNvCnPr/>
+                      <wps:spPr>
+                        <a:xfrm>
+                          <a:off x="0" y="0"/>
+                          <a:ext cx="6932428" cy="0"/>
+                        </a:xfrm>
+                        <a:prstGeom prst="line">
+                          <a:avLst/>
+                        </a:prstGeom>
+                      </wps:spPr>
+                      <wps:style>
+                        <a:lnRef idx="1">
+                          <a:schemeClr val="accent1"/>
+                        </a:lnRef>
+                        <a:fillRef idx="0">
+                          <a:schemeClr val="accent1"/>
+                        </a:fillRef>
+                        <a:effectRef idx="0">
+                          <a:schemeClr val="accent1"/>
+                        </a:effectRef>
+                        <a:fontRef idx="minor">
+                          <a:schemeClr val="tx1"/>
+                        </a:fontRef>
+                      </wps:style>
+                      <wps:bodyPr/>
+                    </wps:wsp>
+                  </a:graphicData>
+                </a:graphic>
+              </wp:anchor>
+            </w:drawing>
+          </mc:Choice>
+          <mc:Fallback>
+            <w:pict>
+              <v:line w14:anchorId="4CAC5D05" id="Straight Connector 1" o:spid="_x0000_s1026" style="position:absolute;z-index:251659264;visibility:visible;mso-wrap-style:square;mso-wrap-distance-left:9pt;mso-wrap-distance-top:0;mso-wrap-distance-right:9pt;mso-wrap-distance-bottom:0;mso-position-horizontal:absolute;mso-position-horizontal-relative:text;mso-position-vertical:absolute;mso-position-vertical-relative:text" from="-8.35pt,10.75pt" to="537.5pt,10.75pt" o:gfxdata="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" strokecolor="#156082 [3204]" strokeweight=".5pt">
+                <v:stroke joinstyle="miter"/>
+              </v:line>
+            </w:pict>
+          </mc:Fallback>
+        </mc:AlternateContent>
+      </w:r>
+    </w:p>
+    <w:p>
+      <w:pPr>
+        <w:rPr>
+          <w:rFonts w:ascii="Calibri" w:hAnsi="Calibri" w:cs="Calibri"/>
+          <w:sz w:val="26"/>
+          <w:szCs w:val="26"/>
+        </w:rPr>
+      </w:pPr>
+      <w:r>
+        <w:rPr>
+          <w:rFonts w:ascii="Calibri" w:hAnsi="Calibri" w:cs="Calibri"/>
           <w:b/>
           <w:bCs/>
           <w:sz w:val="26"/>
           <w:szCs w:val="26"/>
         </w:rPr>
-        <w:t>2</w:t>
-      </w:r>
-      <w:r>
-        <w:rPr>
+        <w:t>Bug Report 2:</w:t>
+      </w:r>
+      <w:r>
+        <w:rPr>
+          <w:rFonts w:ascii="Calibri" w:hAnsi="Calibri" w:cs="Calibri"/>
+          <w:sz w:val="26"/>
+          <w:szCs w:val="26"/>
+        </w:rPr>
+        <w:t xml:space="preserve"> The “Get Saving Now” button is not navigating to the correct page on the home page.</w:t>
+      </w:r>
+    </w:p>
+    <w:p>
+      <w:pPr>
+        <w:rPr>
+          <w:rFonts w:ascii="Calibri" w:hAnsi="Calibri" w:cs="Calibri"/>
+          <w:sz w:val="26"/>
+          <w:szCs w:val="26"/>
+        </w:rPr>
+      </w:pPr>
+      <w:r>
+        <w:rPr>
+          <w:rFonts w:ascii="Calibri" w:hAnsi="Calibri" w:cs="Calibri"/>
           <w:b/>
           <w:bCs/>
           <w:sz w:val="26"/>
           <w:szCs w:val="26"/>
         </w:rPr>
-        <w:t>:</w:t>
-      </w:r>
-      <w:r>
-        <w:rPr>
-          <w:sz w:val="26"/>
-          <w:szCs w:val="26"/>
-        </w:rPr>
-        <w:t xml:space="preserve"> The “Get Saving Now” button is not navigating to the correct page on the home page.</w:t>
-      </w:r>
-    </w:p>
-    <w:p>
-      <w:pPr>
-        <w:rPr>
-          <w:sz w:val="26"/>
-          <w:szCs w:val="26"/>
-        </w:rPr>
-      </w:pPr>
-      <w:r>
-        <w:rPr>
+        <w:t>Steps to Reproduce:</w:t>
+      </w:r>
+    </w:p>
+    <w:p>
+      <w:pPr>
+        <w:rPr>
+          <w:rFonts w:ascii="Calibri" w:hAnsi="Calibri" w:cs="Calibri"/>
+          <w:sz w:val="26"/>
+          <w:szCs w:val="26"/>
+        </w:rPr>
+      </w:pPr>
+      <w:r>
+        <w:rPr>
+          <w:rFonts w:ascii="Calibri" w:hAnsi="Calibri" w:cs="Calibri"/>
+          <w:sz w:val="26"/>
+          <w:szCs w:val="26"/>
+        </w:rPr>
+        <w:tab/>
+        <w:t>1.</w:t>
+      </w:r>
+      <w:r>
+        <w:rPr>
+          <w:rFonts w:ascii="Calibri" w:hAnsi="Calibri" w:cs="Calibri"/>
+          <w:sz w:val="26"/>
+          <w:szCs w:val="26"/>
+        </w:rPr>
+        <w:tab/>
+        <w:t>Open the website’s home page.</w:t>
+      </w:r>
+    </w:p>
+    <w:p>
+      <w:pPr>
+        <w:rPr>
+          <w:rFonts w:ascii="Calibri" w:hAnsi="Calibri" w:cs="Calibri"/>
+          <w:sz w:val="26"/>
+          <w:szCs w:val="26"/>
+        </w:rPr>
+      </w:pPr>
+      <w:r>
+        <w:rPr>
+          <w:rFonts w:ascii="Calibri" w:hAnsi="Calibri" w:cs="Calibri"/>
+          <w:sz w:val="26"/>
+          <w:szCs w:val="26"/>
+        </w:rPr>
+        <w:tab/>
+        <w:t>2.</w:t>
+      </w:r>
+      <w:r>
+        <w:rPr>
+          <w:rFonts w:ascii="Calibri" w:hAnsi="Calibri" w:cs="Calibri"/>
+          <w:sz w:val="26"/>
+          <w:szCs w:val="26"/>
+        </w:rPr>
+        <w:tab/>
+        <w:t>Locate the “Get Saving Now” button.</w:t>
+      </w:r>
+    </w:p>
+    <w:p>
+      <w:pPr>
+        <w:rPr>
+          <w:rFonts w:ascii="Calibri" w:hAnsi="Calibri" w:cs="Calibri"/>
+          <w:sz w:val="26"/>
+          <w:szCs w:val="26"/>
+        </w:rPr>
+      </w:pPr>
+      <w:r>
+        <w:rPr>
+          <w:rFonts w:ascii="Calibri" w:hAnsi="Calibri" w:cs="Calibri"/>
+          <w:sz w:val="26"/>
+          <w:szCs w:val="26"/>
+        </w:rPr>
+        <w:tab/>
+        <w:t>3.</w:t>
+      </w:r>
+      <w:r>
+        <w:rPr>
+          <w:rFonts w:ascii="Calibri" w:hAnsi="Calibri" w:cs="Calibri"/>
+          <w:sz w:val="26"/>
+          <w:szCs w:val="26"/>
+        </w:rPr>
+        <w:tab/>
+        <w:t>Click the button.</w:t>
+      </w:r>
+    </w:p>
+    <w:p>
+      <w:pPr>
+        <w:rPr>
+          <w:rFonts w:ascii="Calibri" w:hAnsi="Calibri" w:cs="Calibri"/>
+          <w:sz w:val="26"/>
+          <w:szCs w:val="26"/>
+        </w:rPr>
+      </w:pPr>
+    </w:p>
+    <w:p>
+      <w:pPr>
+        <w:rPr>
+          <w:rFonts w:ascii="Calibri" w:hAnsi="Calibri" w:cs="Calibri"/>
+          <w:sz w:val="26"/>
+          <w:szCs w:val="26"/>
+        </w:rPr>
+      </w:pPr>
+      <w:r>
+        <w:rPr>
+          <w:rFonts w:ascii="Calibri" w:hAnsi="Calibri" w:cs="Calibri"/>
           <w:b/>
           <w:bCs/>
           <w:sz w:val="26"/>
           <w:szCs w:val="26"/>
         </w:rPr>
+        <w:t>Expected Result:</w:t>
+      </w:r>
+      <w:r>
+        <w:rPr>
+          <w:rFonts w:ascii="Calibri" w:hAnsi="Calibri" w:cs="Calibri"/>
+          <w:sz w:val="26"/>
+          <w:szCs w:val="26"/>
+        </w:rPr>
+        <w:t xml:space="preserve"> The button should navigate to the “Get Saving” page.</w:t>
+      </w:r>
+    </w:p>
+    <w:p>
+      <w:pPr>
+        <w:rPr>
+          <w:rFonts w:ascii="Calibri" w:hAnsi="Calibri" w:cs="Calibri"/>
+          <w:sz w:val="26"/>
+          <w:szCs w:val="26"/>
+        </w:rPr>
+      </w:pPr>
+      <w:r>
+        <w:rPr>
+          <w:rFonts w:ascii="Calibri" w:hAnsi="Calibri" w:cs="Calibri"/>
+          <w:b/>
+          <w:bCs/>
+          <w:sz w:val="26"/>
+          <w:szCs w:val="26"/>
+        </w:rPr>
+        <w:t>Actual Result:</w:t>
+      </w:r>
+      <w:r>
+        <w:rPr>
+          <w:rFonts w:ascii="Calibri" w:hAnsi="Calibri" w:cs="Calibri"/>
+          <w:sz w:val="26"/>
+          <w:szCs w:val="26"/>
+        </w:rPr>
+        <w:t xml:space="preserve"> Clicking the button refreshes the current page without navigation.</w:t>
+      </w:r>
+    </w:p>
+    <w:p>
+      <w:pPr>
+        <w:rPr>
+          <w:rFonts w:ascii="Calibri" w:hAnsi="Calibri" w:cs="Calibri"/>
+          <w:sz w:val="26"/>
+          <w:szCs w:val="26"/>
+        </w:rPr>
+      </w:pPr>
+      <w:r>
+        <w:rPr>
+          <w:rFonts w:ascii="Calibri" w:hAnsi="Calibri" w:cs="Calibri"/>
+          <w:b/>
+          <w:bCs/>
+          <w:sz w:val="26"/>
+          <w:szCs w:val="26"/>
+        </w:rPr>
+        <w:t>Severity:</w:t>
+      </w:r>
+      <w:r>
+        <w:rPr>
+          <w:rFonts w:ascii="Calibri" w:hAnsi="Calibri" w:cs="Calibri"/>
+          <w:sz w:val="26"/>
+          <w:szCs w:val="26"/>
+        </w:rPr>
+        <w:t xml:space="preserve"> Major</w:t>
+      </w:r>
+    </w:p>
+    <w:p>
+      <w:pPr>
+        <w:rPr>
+          <w:rFonts w:ascii="Calibri" w:hAnsi="Calibri" w:cs="Calibri"/>
+          <w:sz w:val="26"/>
+          <w:szCs w:val="26"/>
+        </w:rPr>
+      </w:pPr>
+      <w:r>
+        <w:rPr>
+          <w:rFonts w:ascii="Calibri" w:hAnsi="Calibri" w:cs="Calibri"/>
+          <w:b/>
+          <w:bCs/>
+          <w:sz w:val="26"/>
+          <w:szCs w:val="26"/>
+        </w:rPr>
+        <w:t>Priority:</w:t>
+      </w:r>
+      <w:r>
+        <w:rPr>
+          <w:rFonts w:ascii="Calibri" w:hAnsi="Calibri" w:cs="Calibri"/>
+          <w:sz w:val="26"/>
+          <w:szCs w:val="26"/>
+        </w:rPr>
+        <w:t xml:space="preserve"> High</w:t>
+      </w:r>
+    </w:p>
+    <w:p>
+      <w:pPr>
+        <w:rPr>
+          <w:rFonts w:ascii="Calibri" w:hAnsi="Calibri" w:cs="Calibri"/>
+          <w:sz w:val="26"/>
+          <w:szCs w:val="26"/>
+        </w:rPr>
+      </w:pPr>
+      <w:r>
+        <w:rPr>
+          <w:rFonts w:ascii="Calibri" w:hAnsi="Calibri" w:cs="Calibri"/>
+          <w:b/>
+          <w:bCs/>
+          <w:noProof/>
+          <w:sz w:val="26"/>
+          <w:szCs w:val="26"/>
+        </w:rPr>
+        <mc:AlternateContent>
+          <mc:Choice Requires="wps">
+            <w:drawing>
+              <wp:anchor distT="0" distB="0" distL="114300" distR="114300" simplePos="0" relativeHeight="251660288" behindDoc="0" locked="0" layoutInCell="1" allowOverlap="1" wp14:anchorId="6908F35E" wp14:editId="4DB5F508">
+                <wp:simplePos x="0" y="0"/>
+                <wp:positionH relativeFrom="column">
+                  <wp:posOffset>-180753</wp:posOffset>
+                </wp:positionH>
+                <wp:positionV relativeFrom="paragraph">
+                  <wp:posOffset>237283</wp:posOffset>
+                </wp:positionV>
+                <wp:extent cx="6911162" cy="0"/>
+                <wp:effectExtent l="0" t="0" r="10795" b="12700"/>
+                <wp:wrapNone/>
+                <wp:docPr id="390811053" name="Straight Connector 2"/>
+                <wp:cNvGraphicFramePr/>
+                <a:graphic xmlns:a="http://schemas.openxmlformats.org/drawingml/2006/main">
+                  <a:graphicData uri="http://schemas.microsoft.com/office/word/2010/wordprocessingShape">
+                    <wps:wsp>
+                      <wps:cNvCnPr/>
+                      <wps:spPr>
+                        <a:xfrm>
+                          <a:off x="0" y="0"/>
+                          <a:ext cx="6911162" cy="0"/>
+                        </a:xfrm>
+                        <a:prstGeom prst="line">
+                          <a:avLst/>
+                        </a:prstGeom>
+                      </wps:spPr>
+                      <wps:style>
+                        <a:lnRef idx="1">
+                          <a:schemeClr val="accent1"/>
+                        </a:lnRef>
+                        <a:fillRef idx="0">
+                          <a:schemeClr val="accent1"/>
+                        </a:fillRef>
+                        <a:effectRef idx="0">
+                          <a:schemeClr val="accent1"/>
+                        </a:effectRef>
+                        <a:fontRef idx="minor">
+                          <a:schemeClr val="tx1"/>
+                        </a:fontRef>
+                      </wps:style>
+                      <wps:bodyPr/>
+                    </wps:wsp>
+                  </a:graphicData>
+                </a:graphic>
+              </wp:anchor>
+            </w:drawing>
+          </mc:Choice>
+          <mc:Fallback>
+            <w:pict>
+              <v:line w14:anchorId="0D0DF0A1" id="Straight Connector 2" o:spid="_x0000_s1026" style="position:absolute;z-index:251660288;visibility:visible;mso-wrap-style:square;mso-wrap-distance-left:9pt;mso-wrap-distance-top:0;mso-wrap-distance-right:9pt;mso-wrap-distance-bottom:0;mso-position-horizontal:absolute;mso-position-horizontal-relative:text;mso-position-vertical:absolute;mso-position-vertical-relative:text" from="-14.25pt,18.7pt" to="529.95pt,18.7pt" o:gfxdata="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" strokecolor="#156082 [3204]" strokeweight=".5pt">
+                <v:stroke joinstyle="miter"/>
+              </v:line>
+            </w:pict>
+          </mc:Fallback>
+        </mc:AlternateContent>
+      </w:r>
+      <w:r>
+        <w:rPr>
+          <w:rFonts w:ascii="Calibri" w:hAnsi="Calibri" w:cs="Calibri"/>
+          <w:b/>
+          <w:bCs/>
+          <w:sz w:val="26"/>
+          <w:szCs w:val="26"/>
+        </w:rPr>
+        <w:t>Environment:</w:t>
+      </w:r>
+      <w:r>
+        <w:rPr>
+          <w:rFonts w:ascii="Calibri" w:hAnsi="Calibri" w:cs="Calibri"/>
+          <w:sz w:val="26"/>
+          <w:szCs w:val="26"/>
+        </w:rPr>
+        <w:t xml:space="preserve"> Chrome (Version 130.0.6723.117)</w:t>
+      </w:r>
+    </w:p>
+    <w:p>
+      <w:pPr>
+        <w:rPr>
+          <w:rFonts w:ascii="Calibri" w:hAnsi="Calibri" w:cs="Calibri"/>
+          <w:sz w:val="26"/>
+          <w:szCs w:val="26"/>
+        </w:rPr>
+      </w:pPr>
+    </w:p>
+    <w:p>
+      <w:pPr>
+        <w:rPr>
+          <w:rFonts w:ascii="Calibri" w:hAnsi="Calibri" w:cs="Calibri"/>
+          <w:sz w:val="26"/>
+          <w:szCs w:val="26"/>
+        </w:rPr>
+      </w:pPr>
+      <w:r>
+        <w:rPr>
+          <w:rFonts w:ascii="Calibri" w:hAnsi="Calibri" w:cs="Calibri"/>
+          <w:b/>
+          <w:bCs/>
+          <w:sz w:val="26"/>
+          <w:szCs w:val="26"/>
+        </w:rPr>
+        <w:t>Bug Report 3:</w:t>
+      </w:r>
+      <w:r>
+        <w:rPr>
+          <w:rFonts w:ascii="Calibri" w:hAnsi="Calibri" w:cs="Calibri"/>
+          <w:sz w:val="26"/>
+          <w:szCs w:val="26"/>
+        </w:rPr>
+        <w:t xml:space="preserve"> The “Follow Us” section on the home page contains no links.</w:t>
+      </w:r>
+    </w:p>
+    <w:p>
+      <w:pPr>
+        <w:rPr>
+          <w:rFonts w:ascii="Calibri" w:hAnsi="Calibri" w:cs="Calibri"/>
+          <w:sz w:val="26"/>
+          <w:szCs w:val="26"/>
+        </w:rPr>
+      </w:pPr>
+      <w:r>
+        <w:rPr>
+          <w:rFonts w:ascii="Calibri" w:hAnsi="Calibri" w:cs="Calibri"/>
+          <w:b/>
+          <w:bCs/>
+          <w:sz w:val="26"/>
+          <w:szCs w:val="26"/>
+        </w:rPr>
         <w:t>Steps to Reproduce:</w:t>
       </w:r>
     </w:p>
     <w:p>
       <w:pPr>
         <w:rPr>
-          <w:sz w:val="26"/>
-          <w:szCs w:val="26"/>
-        </w:rPr>
-      </w:pPr>
-      <w:r>
-        <w:rPr>
+          <w:rFonts w:ascii="Calibri" w:hAnsi="Calibri" w:cs="Calibri"/>
+          <w:sz w:val="26"/>
+          <w:szCs w:val="26"/>
+        </w:rPr>
+      </w:pPr>
+      <w:r>
+        <w:rPr>
+          <w:rFonts w:ascii="Calibri" w:hAnsi="Calibri" w:cs="Calibri"/>
           <w:sz w:val="26"/>
           <w:szCs w:val="26"/>
         </w:rPr>
@@ -355,6 +782,7 @@
       </w:r>
       <w:r>
         <w:rPr>
+          <w:rFonts w:ascii="Calibri" w:hAnsi="Calibri" w:cs="Calibri"/>
           <w:sz w:val="26"/>
           <w:szCs w:val="26"/>
         </w:rPr>
@@ -365,12 +793,14 @@
     <w:p>
       <w:pPr>
         <w:rPr>
-          <w:sz w:val="26"/>
-          <w:szCs w:val="26"/>
-        </w:rPr>
-      </w:pPr>
-      <w:r>
-        <w:rPr>
+          <w:rFonts w:ascii="Calibri" w:hAnsi="Calibri" w:cs="Calibri"/>
+          <w:sz w:val="26"/>
+          <w:szCs w:val="26"/>
+        </w:rPr>
+      </w:pPr>
+      <w:r>
+        <w:rPr>
+          <w:rFonts w:ascii="Calibri" w:hAnsi="Calibri" w:cs="Calibri"/>
           <w:sz w:val="26"/>
           <w:szCs w:val="26"/>
         </w:rPr>
@@ -379,22 +809,25 @@
       </w:r>
       <w:r>
         <w:rPr>
+          <w:rFonts w:ascii="Calibri" w:hAnsi="Calibri" w:cs="Calibri"/>
           <w:sz w:val="26"/>
           <w:szCs w:val="26"/>
         </w:rPr>
         <w:tab/>
-        <w:t>Locate the “Get Saving Now” button.</w:t>
-      </w:r>
-    </w:p>
-    <w:p>
-      <w:pPr>
-        <w:rPr>
-          <w:sz w:val="26"/>
-          <w:szCs w:val="26"/>
-        </w:rPr>
-      </w:pPr>
-      <w:r>
-        <w:rPr>
+        <w:t>Locate the “Follow Us” section.</w:t>
+      </w:r>
+    </w:p>
+    <w:p>
+      <w:pPr>
+        <w:rPr>
+          <w:rFonts w:ascii="Calibri" w:hAnsi="Calibri" w:cs="Calibri"/>
+          <w:sz w:val="26"/>
+          <w:szCs w:val="26"/>
+        </w:rPr>
+      </w:pPr>
+      <w:r>
+        <w:rPr>
+          <w:rFonts w:ascii="Calibri" w:hAnsi="Calibri" w:cs="Calibri"/>
           <w:sz w:val="26"/>
           <w:szCs w:val="26"/>
         </w:rPr>
@@ -403,30 +836,25 @@
       </w:r>
       <w:r>
         <w:rPr>
+          <w:rFonts w:ascii="Calibri" w:hAnsi="Calibri" w:cs="Calibri"/>
           <w:sz w:val="26"/>
           <w:szCs w:val="26"/>
         </w:rPr>
         <w:tab/>
-        <w:t>Click the button.</w:t>
-      </w:r>
-    </w:p>
-    <w:p>
-      <w:pPr>
-        <w:rPr>
-          <w:sz w:val="26"/>
-          <w:szCs w:val="26"/>
-        </w:rPr>
-      </w:pPr>
-    </w:p>
-    <w:p>
-      <w:pPr>
-        <w:rPr>
-          <w:sz w:val="26"/>
-          <w:szCs w:val="26"/>
-        </w:rPr>
-      </w:pPr>
-      <w:r>
-        <w:rPr>
+        <w:t>Observe that no social media or contact links are provided in this section.</w:t>
+      </w:r>
+    </w:p>
+    <w:p>
+      <w:pPr>
+        <w:rPr>
+          <w:rFonts w:ascii="Calibri" w:hAnsi="Calibri" w:cs="Calibri"/>
+          <w:sz w:val="26"/>
+          <w:szCs w:val="26"/>
+        </w:rPr>
+      </w:pPr>
+      <w:r>
+        <w:rPr>
+          <w:rFonts w:ascii="Calibri" w:hAnsi="Calibri" w:cs="Calibri"/>
           <w:b/>
           <w:bCs/>
           <w:sz w:val="26"/>
@@ -436,21 +864,24 @@
       </w:r>
       <w:r>
         <w:rPr>
-          <w:sz w:val="26"/>
-          <w:szCs w:val="26"/>
-        </w:rPr>
-        <w:t xml:space="preserve"> The button should navigate to the “Get Saving” page.</w:t>
-      </w:r>
-    </w:p>
-    <w:p>
-      <w:pPr>
-        <w:rPr>
-          <w:sz w:val="26"/>
-          <w:szCs w:val="26"/>
-        </w:rPr>
-      </w:pPr>
-      <w:r>
-        <w:rPr>
+          <w:rFonts w:ascii="Calibri" w:hAnsi="Calibri" w:cs="Calibri"/>
+          <w:sz w:val="26"/>
+          <w:szCs w:val="26"/>
+        </w:rPr>
+        <w:t xml:space="preserve"> The “Follow Us” section should contain clickable links to social media platforms or contact pages.</w:t>
+      </w:r>
+    </w:p>
+    <w:p>
+      <w:pPr>
+        <w:rPr>
+          <w:rFonts w:ascii="Calibri" w:hAnsi="Calibri" w:cs="Calibri"/>
+          <w:sz w:val="26"/>
+          <w:szCs w:val="26"/>
+        </w:rPr>
+      </w:pPr>
+      <w:r>
+        <w:rPr>
+          <w:rFonts w:ascii="Calibri" w:hAnsi="Calibri" w:cs="Calibri"/>
           <w:b/>
           <w:bCs/>
           <w:sz w:val="26"/>
@@ -460,21 +891,40 @@
       </w:r>
       <w:r>
         <w:rPr>
-          <w:sz w:val="26"/>
-          <w:szCs w:val="26"/>
-        </w:rPr>
-        <w:t xml:space="preserve"> Clicking the button refreshes the current page without navigation.</w:t>
-      </w:r>
-    </w:p>
-    <w:p>
-      <w:pPr>
-        <w:rPr>
-          <w:sz w:val="26"/>
-          <w:szCs w:val="26"/>
-        </w:rPr>
-      </w:pPr>
-      <w:r>
-        <w:rPr>
+          <w:rFonts w:ascii="Calibri" w:hAnsi="Calibri" w:cs="Calibri"/>
+          <w:sz w:val="26"/>
+          <w:szCs w:val="26"/>
+        </w:rPr>
+        <w:t xml:space="preserve"> The “Follow Us” section is present but </w:t>
+      </w:r>
+      <w:r>
+        <w:rPr>
+          <w:rFonts w:ascii="Calibri" w:hAnsi="Calibri" w:cs="Calibri"/>
+          <w:sz w:val="26"/>
+          <w:szCs w:val="26"/>
+        </w:rPr>
+        <w:t>contains no</w:t>
+      </w:r>
+      <w:r>
+        <w:rPr>
+          <w:rFonts w:ascii="Calibri" w:hAnsi="Calibri" w:cs="Calibri"/>
+          <w:sz w:val="26"/>
+          <w:szCs w:val="26"/>
+        </w:rPr>
+        <w:t xml:space="preserve"> clickable links.</w:t>
+      </w:r>
+    </w:p>
+    <w:p>
+      <w:pPr>
+        <w:rPr>
+          <w:rFonts w:ascii="Calibri" w:hAnsi="Calibri" w:cs="Calibri"/>
+          <w:sz w:val="26"/>
+          <w:szCs w:val="26"/>
+        </w:rPr>
+      </w:pPr>
+      <w:r>
+        <w:rPr>
+          <w:rFonts w:ascii="Calibri" w:hAnsi="Calibri" w:cs="Calibri"/>
           <w:b/>
           <w:bCs/>
           <w:sz w:val="26"/>
@@ -484,6 +934,7 @@
       </w:r>
       <w:r>
         <w:rPr>
+          <w:rFonts w:ascii="Calibri" w:hAnsi="Calibri" w:cs="Calibri"/>
           <w:sz w:val="26"/>
           <w:szCs w:val="26"/>
         </w:rPr>
@@ -493,12 +944,14 @@
     <w:p>
       <w:pPr>
         <w:rPr>
-          <w:sz w:val="26"/>
-          <w:szCs w:val="26"/>
-        </w:rPr>
-      </w:pPr>
-      <w:r>
-        <w:rPr>
+          <w:rFonts w:ascii="Calibri" w:hAnsi="Calibri" w:cs="Calibri"/>
+          <w:sz w:val="26"/>
+          <w:szCs w:val="26"/>
+        </w:rPr>
+      </w:pPr>
+      <w:r>
+        <w:rPr>
+          <w:rFonts w:ascii="Calibri" w:hAnsi="Calibri" w:cs="Calibri"/>
           <w:b/>
           <w:bCs/>
           <w:sz w:val="26"/>
@@ -508,6 +961,7 @@
       </w:r>
       <w:r>
         <w:rPr>
+          <w:rFonts w:ascii="Calibri" w:hAnsi="Calibri" w:cs="Calibri"/>
           <w:sz w:val="26"/>
           <w:szCs w:val="26"/>
         </w:rPr>
@@ -517,12 +971,14 @@
     <w:p>
       <w:pPr>
         <w:rPr>
-          <w:sz w:val="26"/>
-          <w:szCs w:val="26"/>
-        </w:rPr>
-      </w:pPr>
-      <w:r>
-        <w:rPr>
+          <w:rFonts w:ascii="Calibri" w:hAnsi="Calibri" w:cs="Calibri"/>
+          <w:sz w:val="26"/>
+          <w:szCs w:val="26"/>
+        </w:rPr>
+      </w:pPr>
+      <w:r>
+        <w:rPr>
+          <w:rFonts w:ascii="Calibri" w:hAnsi="Calibri" w:cs="Calibri"/>
           <w:b/>
           <w:bCs/>
           <w:sz w:val="26"/>
@@ -532,6 +988,7 @@
       </w:r>
       <w:r>
         <w:rPr>
+          <w:rFonts w:ascii="Calibri" w:hAnsi="Calibri" w:cs="Calibri"/>
           <w:sz w:val="26"/>
           <w:szCs w:val="26"/>
         </w:rPr>
@@ -541,287 +998,7 @@
     <w:p>
       <w:pPr>
         <w:rPr>
-          <w:sz w:val="26"/>
-          <w:szCs w:val="26"/>
-        </w:rPr>
-      </w:pPr>
-    </w:p>
-    <w:p>
-      <w:pPr>
-        <w:rPr>
-          <w:sz w:val="26"/>
-          <w:szCs w:val="26"/>
-        </w:rPr>
-      </w:pPr>
-      <w:r>
-        <w:rPr>
-          <w:b/>
-          <w:bCs/>
-          <w:sz w:val="26"/>
-          <w:szCs w:val="26"/>
-        </w:rPr>
-        <w:t>Bug Report</w:t>
-      </w:r>
-      <w:r>
-        <w:rPr>
-          <w:b/>
-          <w:bCs/>
-          <w:sz w:val="26"/>
-          <w:szCs w:val="26"/>
-        </w:rPr>
-        <w:t xml:space="preserve"> 3</w:t>
-      </w:r>
-      <w:r>
-        <w:rPr>
-          <w:b/>
-          <w:bCs/>
-          <w:sz w:val="26"/>
-          <w:szCs w:val="26"/>
-        </w:rPr>
-        <w:t>:</w:t>
-      </w:r>
-      <w:r>
-        <w:rPr>
-          <w:sz w:val="26"/>
-          <w:szCs w:val="26"/>
-        </w:rPr>
-        <w:t xml:space="preserve"> The “Follow Us” section on the home page </w:t>
-      </w:r>
-      <w:r>
-        <w:rPr>
-          <w:sz w:val="26"/>
-          <w:szCs w:val="26"/>
-        </w:rPr>
-        <w:t>contains no</w:t>
-      </w:r>
-      <w:r>
-        <w:rPr>
-          <w:sz w:val="26"/>
-          <w:szCs w:val="26"/>
-        </w:rPr>
-        <w:t xml:space="preserve"> links.</w:t>
-      </w:r>
-    </w:p>
-    <w:p>
-      <w:pPr>
-        <w:rPr>
-          <w:sz w:val="26"/>
-          <w:szCs w:val="26"/>
-        </w:rPr>
-      </w:pPr>
-      <w:r>
-        <w:rPr>
-          <w:b/>
-          <w:bCs/>
-          <w:sz w:val="26"/>
-          <w:szCs w:val="26"/>
-        </w:rPr>
-        <w:t>Steps to Reproduce:</w:t>
-      </w:r>
-    </w:p>
-    <w:p>
-      <w:pPr>
-        <w:rPr>
-          <w:sz w:val="26"/>
-          <w:szCs w:val="26"/>
-        </w:rPr>
-      </w:pPr>
-      <w:r>
-        <w:rPr>
-          <w:sz w:val="26"/>
-          <w:szCs w:val="26"/>
-        </w:rPr>
-        <w:tab/>
-        <w:t>1.</w:t>
-      </w:r>
-      <w:r>
-        <w:rPr>
-          <w:sz w:val="26"/>
-          <w:szCs w:val="26"/>
-        </w:rPr>
-        <w:tab/>
-        <w:t>Open the website’s home page.</w:t>
-      </w:r>
-    </w:p>
-    <w:p>
-      <w:pPr>
-        <w:rPr>
-          <w:sz w:val="26"/>
-          <w:szCs w:val="26"/>
-        </w:rPr>
-      </w:pPr>
-      <w:r>
-        <w:rPr>
-          <w:sz w:val="26"/>
-          <w:szCs w:val="26"/>
-        </w:rPr>
-        <w:tab/>
-        <w:t>2.</w:t>
-      </w:r>
-      <w:r>
-        <w:rPr>
-          <w:sz w:val="26"/>
-          <w:szCs w:val="26"/>
-        </w:rPr>
-        <w:tab/>
-        <w:t>Locate the “Follow Us” section.</w:t>
-      </w:r>
-    </w:p>
-    <w:p>
-      <w:pPr>
-        <w:rPr>
-          <w:sz w:val="26"/>
-          <w:szCs w:val="26"/>
-        </w:rPr>
-      </w:pPr>
-      <w:r>
-        <w:rPr>
-          <w:sz w:val="26"/>
-          <w:szCs w:val="26"/>
-        </w:rPr>
-        <w:tab/>
-        <w:t>3.</w:t>
-      </w:r>
-      <w:r>
-        <w:rPr>
-          <w:sz w:val="26"/>
-          <w:szCs w:val="26"/>
-        </w:rPr>
-        <w:tab/>
-        <w:t>Observe that no social media or contact links are provided in this section.</w:t>
-      </w:r>
-    </w:p>
-    <w:p>
-      <w:pPr>
-        <w:rPr>
-          <w:sz w:val="26"/>
-          <w:szCs w:val="26"/>
-        </w:rPr>
-      </w:pPr>
-    </w:p>
-    <w:p>
-      <w:pPr>
-        <w:rPr>
-          <w:sz w:val="26"/>
-          <w:szCs w:val="26"/>
-        </w:rPr>
-      </w:pPr>
-      <w:r>
-        <w:rPr>
-          <w:b/>
-          <w:bCs/>
-          <w:sz w:val="26"/>
-          <w:szCs w:val="26"/>
-        </w:rPr>
-        <w:t>Expected Result:</w:t>
-      </w:r>
-      <w:r>
-        <w:rPr>
-          <w:sz w:val="26"/>
-          <w:szCs w:val="26"/>
-        </w:rPr>
-        <w:t xml:space="preserve"> The “Follow Us” section should contain clickable links to social media platforms or contact pages.</w:t>
-      </w:r>
-    </w:p>
-    <w:p>
-      <w:pPr>
-        <w:rPr>
-          <w:sz w:val="26"/>
-          <w:szCs w:val="26"/>
-        </w:rPr>
-      </w:pPr>
-      <w:r>
-        <w:rPr>
-          <w:b/>
-          <w:bCs/>
-          <w:sz w:val="26"/>
-          <w:szCs w:val="26"/>
-        </w:rPr>
-        <w:t>Actual Result:</w:t>
-      </w:r>
-      <w:r>
-        <w:rPr>
-          <w:sz w:val="26"/>
-          <w:szCs w:val="26"/>
-        </w:rPr>
-        <w:t xml:space="preserve"> The “Follow Us” section is present, but it does not contain any clickable links.</w:t>
-      </w:r>
-    </w:p>
-    <w:p>
-      <w:pPr>
-        <w:rPr>
-          <w:sz w:val="26"/>
-          <w:szCs w:val="26"/>
-        </w:rPr>
-      </w:pPr>
-      <w:r>
-        <w:rPr>
-          <w:b/>
-          <w:bCs/>
-          <w:sz w:val="26"/>
-          <w:szCs w:val="26"/>
-        </w:rPr>
-        <w:t>Severity:</w:t>
-      </w:r>
-      <w:r>
-        <w:rPr>
-          <w:sz w:val="26"/>
-          <w:szCs w:val="26"/>
-        </w:rPr>
-        <w:t xml:space="preserve"> Major</w:t>
-      </w:r>
-    </w:p>
-    <w:p>
-      <w:pPr>
-        <w:rPr>
-          <w:sz w:val="26"/>
-          <w:szCs w:val="26"/>
-        </w:rPr>
-      </w:pPr>
-      <w:r>
-        <w:rPr>
-          <w:b/>
-          <w:bCs/>
-          <w:sz w:val="26"/>
-          <w:szCs w:val="26"/>
-        </w:rPr>
-        <w:t>Priority:</w:t>
-      </w:r>
-      <w:r>
-        <w:rPr>
-          <w:sz w:val="26"/>
-          <w:szCs w:val="26"/>
-        </w:rPr>
-        <w:t xml:space="preserve"> High</w:t>
-      </w:r>
-    </w:p>
-    <w:p>
-      <w:pPr>
-        <w:rPr>
-          <w:sz w:val="26"/>
-          <w:szCs w:val="26"/>
-        </w:rPr>
-      </w:pPr>
-      <w:r>
-        <w:rPr>
-          <w:b/>
-          <w:bCs/>
-          <w:sz w:val="26"/>
-          <w:szCs w:val="26"/>
-        </w:rPr>
-        <w:t>Environment:</w:t>
-      </w:r>
-      <w:r>
-        <w:rPr>
-          <w:sz w:val="26"/>
-          <w:szCs w:val="26"/>
-        </w:rPr>
-        <w:t xml:space="preserve"> Chrome (Version 130.0.6723.117)</w:t>
-      </w:r>
-    </w:p>
-    <w:p>
-      <w:pPr>
-        <w:rPr>
+          <w:rFonts w:ascii="Calibri" w:hAnsi="Calibri" w:cs="Calibri"/>
           <w:sz w:val="26"/>
           <w:szCs w:val="26"/>
         </w:rPr>
@@ -2363,6 +2540,7 @@
   <w:style w:type="character" w:default="1" w:styleId="DefaultParagraphFont">
     <w:name w:val="Default Paragraph Font"/>
     <w:uiPriority w:val="1"/>
+    <w:semiHidden/>
     <w:unhideWhenUsed/>
   </w:style>
   <w:style w:type="table" w:default="1" w:styleId="TableNormal">

</xml_diff>

<commit_message>
Minor remaining changes done
</commit_message>
<xml_diff>
--- a/BUG REPORT.docx
+++ b/BUG REPORT.docx
@@ -393,7 +393,23 @@
           <w:sz w:val="26"/>
           <w:szCs w:val="26"/>
         </w:rPr>
-        <w:t xml:space="preserve"> The “Get Saving Now” button is not navigating to the correct page on the home page.</w:t>
+        <w:t xml:space="preserve"> </w:t>
+      </w:r>
+      <w:r>
+        <w:rPr>
+          <w:rFonts w:ascii="Calibri" w:hAnsi="Calibri" w:cs="Calibri"/>
+          <w:sz w:val="26"/>
+          <w:szCs w:val="26"/>
+        </w:rPr>
+        <w:t>Placeholder “Lorem Ipsum” text appears instead of real content on the home page</w:t>
+      </w:r>
+      <w:r>
+        <w:rPr>
+          <w:rFonts w:ascii="Calibri" w:hAnsi="Calibri" w:cs="Calibri"/>
+          <w:sz w:val="26"/>
+          <w:szCs w:val="26"/>
+        </w:rPr>
+        <w:t>.</w:t>
       </w:r>
     </w:p>
     <w:p>
@@ -466,7 +482,7 @@
           <w:szCs w:val="26"/>
         </w:rPr>
         <w:tab/>
-        <w:t>Locate the “Get Saving Now” button.</w:t>
+        <w:t>Scroll to the section below the hero banner.</w:t>
       </w:r>
     </w:p>
     <w:p>
@@ -493,17 +509,8 @@
           <w:szCs w:val="26"/>
         </w:rPr>
         <w:tab/>
-        <w:t>Click the button.</w:t>
-      </w:r>
-    </w:p>
-    <w:p>
-      <w:pPr>
-        <w:rPr>
-          <w:rFonts w:ascii="Calibri" w:hAnsi="Calibri" w:cs="Calibri"/>
-          <w:sz w:val="26"/>
-          <w:szCs w:val="26"/>
-        </w:rPr>
-      </w:pPr>
+        <w:t>Observe the text content in the featured section</w:t>
+      </w:r>
     </w:p>
     <w:p>
       <w:pPr>
@@ -529,18 +536,19 @@
           <w:sz w:val="26"/>
           <w:szCs w:val="26"/>
         </w:rPr>
-        <w:t xml:space="preserve"> The button should navigate to the “Get Saving” page.</w:t>
-      </w:r>
-    </w:p>
-    <w:p>
-      <w:pPr>
-        <w:rPr>
-          <w:rFonts w:ascii="Calibri" w:hAnsi="Calibri" w:cs="Calibri"/>
-          <w:sz w:val="26"/>
-          <w:szCs w:val="26"/>
-        </w:rPr>
-      </w:pPr>
-      <w:r>
+        <w:t xml:space="preserve"> </w:t>
+      </w:r>
+      <w:r>
+        <w:rPr>
+          <w:rFonts w:ascii="Calibri" w:hAnsi="Calibri" w:cs="Calibri"/>
+          <w:sz w:val="26"/>
+          <w:szCs w:val="26"/>
+        </w:rPr>
+        <w:t>The section should display meaningful content relevant to the website (e.g., promotional offers, product descriptions, or announcements).</w:t>
+      </w:r>
+    </w:p>
+    <w:p>
+      <w:pPr>
         <w:rPr>
           <w:rFonts w:ascii="Calibri" w:hAnsi="Calibri" w:cs="Calibri"/>
           <w:b/>
@@ -548,16 +556,204 @@
           <w:sz w:val="26"/>
           <w:szCs w:val="26"/>
         </w:rPr>
+      </w:pPr>
+      <w:r>
+        <w:rPr>
+          <w:rFonts w:ascii="Calibri" w:hAnsi="Calibri" w:cs="Calibri"/>
+          <w:b/>
+          <w:bCs/>
+          <w:sz w:val="26"/>
+          <w:szCs w:val="26"/>
+        </w:rPr>
         <w:t>Actual Result:</w:t>
       </w:r>
-      <w:r>
-        <w:rPr>
-          <w:rFonts w:ascii="Calibri" w:hAnsi="Calibri" w:cs="Calibri"/>
-          <w:sz w:val="26"/>
-          <w:szCs w:val="26"/>
-        </w:rPr>
-        <w:t xml:space="preserve"> Clicking the button refreshes the current page without navigation.</w:t>
-      </w:r>
+    </w:p>
+    <w:p>
+      <w:pPr>
+        <w:rPr>
+          <w:rFonts w:ascii="Calibri" w:hAnsi="Calibri" w:cs="Calibri"/>
+          <w:sz w:val="26"/>
+          <w:szCs w:val="26"/>
+        </w:rPr>
+      </w:pPr>
+      <w:r>
+        <w:rPr>
+          <w:rFonts w:ascii="Calibri" w:hAnsi="Calibri" w:cs="Calibri"/>
+          <w:sz w:val="26"/>
+          <w:szCs w:val="26"/>
+        </w:rPr>
+        <w:t>The section displays placeholder text:</w:t>
+      </w:r>
+      <w:r>
+        <w:rPr>
+          <w:rFonts w:ascii="Calibri" w:hAnsi="Calibri" w:cs="Calibri"/>
+          <w:sz w:val="26"/>
+          <w:szCs w:val="26"/>
+        </w:rPr>
+        <w:t xml:space="preserve"> </w:t>
+      </w:r>
+      <w:r>
+        <w:rPr>
+          <w:rFonts w:ascii="Calibri" w:hAnsi="Calibri" w:cs="Calibri"/>
+          <w:sz w:val="26"/>
+          <w:szCs w:val="26"/>
+        </w:rPr>
+        <w:t>"</w:t>
+      </w:r>
+      <w:r>
+        <w:rPr>
+          <w:rFonts w:ascii="Arial" w:hAnsi="Arial" w:cs="Arial"/>
+          <w:color w:val="777777"/>
+          <w:sz w:val="20"/>
+          <w:szCs w:val="20"/>
+          <w:shd w:val="clear" w:color="auto" w:fill="F2F2F2"/>
+        </w:rPr>
+        <w:t xml:space="preserve"> </w:t>
+      </w:r>
+      <w:r>
+        <w:rPr>
+          <w:rFonts w:ascii="Calibri" w:hAnsi="Calibri" w:cs="Calibri"/>
+          <w:sz w:val="26"/>
+          <w:szCs w:val="26"/>
+        </w:rPr>
+        <w:t xml:space="preserve">Lorem ipsum dolor sit </w:t>
+      </w:r>
+      <w:proofErr w:type="spellStart"/>
+      <w:r>
+        <w:rPr>
+          <w:rFonts w:ascii="Calibri" w:hAnsi="Calibri" w:cs="Calibri"/>
+          <w:sz w:val="26"/>
+          <w:szCs w:val="26"/>
+        </w:rPr>
+        <w:t>amet</w:t>
+      </w:r>
+      <w:proofErr w:type="spellEnd"/>
+      <w:r>
+        <w:rPr>
+          <w:rFonts w:ascii="Calibri" w:hAnsi="Calibri" w:cs="Calibri"/>
+          <w:sz w:val="26"/>
+          <w:szCs w:val="26"/>
+        </w:rPr>
+        <w:t xml:space="preserve"> </w:t>
+      </w:r>
+      <w:proofErr w:type="spellStart"/>
+      <w:r>
+        <w:rPr>
+          <w:rFonts w:ascii="Calibri" w:hAnsi="Calibri" w:cs="Calibri"/>
+          <w:sz w:val="26"/>
+          <w:szCs w:val="26"/>
+        </w:rPr>
+        <w:t>conse</w:t>
+      </w:r>
+      <w:proofErr w:type="spellEnd"/>
+      <w:r>
+        <w:rPr>
+          <w:rFonts w:ascii="Calibri" w:hAnsi="Calibri" w:cs="Calibri"/>
+          <w:sz w:val="26"/>
+          <w:szCs w:val="26"/>
+        </w:rPr>
+        <w:t xml:space="preserve"> </w:t>
+      </w:r>
+      <w:proofErr w:type="spellStart"/>
+      <w:r>
+        <w:rPr>
+          <w:rFonts w:ascii="Calibri" w:hAnsi="Calibri" w:cs="Calibri"/>
+          <w:sz w:val="26"/>
+          <w:szCs w:val="26"/>
+        </w:rPr>
+        <w:t>ctetur</w:t>
+      </w:r>
+      <w:proofErr w:type="spellEnd"/>
+      <w:r>
+        <w:rPr>
+          <w:rFonts w:ascii="Calibri" w:hAnsi="Calibri" w:cs="Calibri"/>
+          <w:sz w:val="26"/>
+          <w:szCs w:val="26"/>
+        </w:rPr>
+        <w:t xml:space="preserve"> </w:t>
+      </w:r>
+      <w:proofErr w:type="spellStart"/>
+      <w:r>
+        <w:rPr>
+          <w:rFonts w:ascii="Calibri" w:hAnsi="Calibri" w:cs="Calibri"/>
+          <w:sz w:val="26"/>
+          <w:szCs w:val="26"/>
+        </w:rPr>
+        <w:t>voluptate</w:t>
+      </w:r>
+      <w:proofErr w:type="spellEnd"/>
+      <w:r>
+        <w:rPr>
+          <w:rFonts w:ascii="Calibri" w:hAnsi="Calibri" w:cs="Calibri"/>
+          <w:sz w:val="26"/>
+          <w:szCs w:val="26"/>
+        </w:rPr>
+        <w:t xml:space="preserve"> </w:t>
+      </w:r>
+      <w:proofErr w:type="spellStart"/>
+      <w:r>
+        <w:rPr>
+          <w:rFonts w:ascii="Calibri" w:hAnsi="Calibri" w:cs="Calibri"/>
+          <w:sz w:val="26"/>
+          <w:szCs w:val="26"/>
+        </w:rPr>
+        <w:t>velit</w:t>
+      </w:r>
+      <w:proofErr w:type="spellEnd"/>
+      <w:r>
+        <w:rPr>
+          <w:rFonts w:ascii="Calibri" w:hAnsi="Calibri" w:cs="Calibri"/>
+          <w:sz w:val="26"/>
+          <w:szCs w:val="26"/>
+        </w:rPr>
+        <w:t xml:space="preserve"> </w:t>
+      </w:r>
+      <w:proofErr w:type="spellStart"/>
+      <w:r>
+        <w:rPr>
+          <w:rFonts w:ascii="Calibri" w:hAnsi="Calibri" w:cs="Calibri"/>
+          <w:sz w:val="26"/>
+          <w:szCs w:val="26"/>
+        </w:rPr>
+        <w:t>esse</w:t>
+      </w:r>
+      <w:proofErr w:type="spellEnd"/>
+      <w:r>
+        <w:rPr>
+          <w:rFonts w:ascii="Calibri" w:hAnsi="Calibri" w:cs="Calibri"/>
+          <w:sz w:val="26"/>
+          <w:szCs w:val="26"/>
+        </w:rPr>
+        <w:t xml:space="preserve"> </w:t>
+      </w:r>
+      <w:proofErr w:type="spellStart"/>
+      <w:r>
+        <w:rPr>
+          <w:rFonts w:ascii="Calibri" w:hAnsi="Calibri" w:cs="Calibri"/>
+          <w:sz w:val="26"/>
+          <w:szCs w:val="26"/>
+        </w:rPr>
+        <w:t>cillum</w:t>
+      </w:r>
+      <w:proofErr w:type="spellEnd"/>
+      <w:r>
+        <w:rPr>
+          <w:rFonts w:ascii="Calibri" w:hAnsi="Calibri" w:cs="Calibri"/>
+          <w:sz w:val="26"/>
+          <w:szCs w:val="26"/>
+        </w:rPr>
+        <w:t xml:space="preserve"> dolore </w:t>
+      </w:r>
+      <w:proofErr w:type="spellStart"/>
+      <w:r>
+        <w:rPr>
+          <w:rFonts w:ascii="Calibri" w:hAnsi="Calibri" w:cs="Calibri"/>
+          <w:sz w:val="26"/>
+          <w:szCs w:val="26"/>
+        </w:rPr>
+        <w:t>eu</w:t>
+      </w:r>
+      <w:proofErr w:type="spellEnd"/>
     </w:p>
     <w:p>
       <w:pPr>
@@ -2540,7 +2736,6 @@
   <w:style w:type="character" w:default="1" w:styleId="DefaultParagraphFont">
     <w:name w:val="Default Paragraph Font"/>
     <w:uiPriority w:val="1"/>
-    <w:semiHidden/>
     <w:unhideWhenUsed/>
   </w:style>
   <w:style w:type="table" w:default="1" w:styleId="TableNormal">

</xml_diff>